<commit_message>
Added qualifying helper app
Displays the distance of the 3 cars ahead and behind the player.
</commit_message>
<xml_diff>
--- a/F1 2021 Telemetry App.docx
+++ b/F1 2021 Telemetry App.docx
@@ -57,6 +57,11 @@
     <w:p>
       <w:r>
         <w:t>Estimated Pole/Safety Times – Throughout Q1 and Q2 the app will display an estimated time required to be safe from elimination. In Q3 and Short Qualifying the app will instead display an estimated pole time.</w:t>
+      </w:r>
+    </w:p>
+    <w:p>
+      <w:r>
+        <w:t>In-lap/Out-lap/Hot-laps – App will display whether or not cars around you are on a fast-lap or not. A delta-time between you and each car will also be displayed.</w:t>
       </w:r>
     </w:p>
     <w:p>

</xml_diff>